<commit_message>
new files associated with Tajimas D analysis for urbanization score
</commit_message>
<xml_diff>
--- a/Figures_Tables/tajimas_d/taj_d_means.docx
+++ b/Figures_Tables/tajimas_d/taj_d_means.docx
@@ -571,9 +571,373 @@
       </w:tr>
       <w:tr>
         <w:trPr>
+          <w:trHeight w:val="574" w:hRule="auto"/>
+        </w:trPr>
+        body3
+        <w:tc>
+          <w:tcPr>
+            <w:tcBorders>
+              <w:bottom w:val="none" w:sz="0" w:space="0" w:color="000000"/>
+              <w:top w:val="none" w:sz="0" w:space="0" w:color="000000"/>
+              <w:left w:val="none" w:sz="0" w:space="0" w:color="000000"/>
+              <w:right w:val="none" w:sz="0" w:space="0" w:color="000000"/>
+            </w:tcBorders>
+            <w:shd w:val="clear" w:color="auto" w:fill="FFFFFF"/>
+            <w:tcMar>
+              <w:top w:w="0" w:type="dxa"/>
+              <w:bottom w:w="0" w:type="dxa"/>
+              <w:left w:w="0" w:type="dxa"/>
+              <w:right w:w="0" w:type="dxa"/>
+            </w:tcMar>
+            <w:vAlign w:val="center"/>
+          </w:tcPr>
+          <w:p>
+            <w:pPr>
+              <w:pStyle w:val="Normal"/>
+              <w:jc w:val="left"/>
+              <w:pBdr>
+                <w:bottom w:val="none" w:sz="0" w:space="0" w:color="000000"/>
+                <w:top w:val="none" w:sz="0" w:space="0" w:color="000000"/>
+                <w:left w:val="none" w:sz="0" w:space="0" w:color="000000"/>
+                <w:right w:val="none" w:sz="0" w:space="0" w:color="000000"/>
+              </w:pBdr>
+              <w:spacing w:after="100" w:before="100" w:line="240"/>
+              <w:ind w:left="100" w:right="100" w:firstLine="0" w:firstLineChars="0"/>
+            </w:pPr>
+            <w:r>
+              <w:rPr>
+                <w:rFonts w:ascii="Arial" w:hAnsi="Arial" w:eastAsia="Arial" w:cs="Arial"/>
+                <w:i w:val="false"/>
+                <w:b w:val="false"/>
+                <w:u w:val="none"/>
+                <w:sz w:val="22"/>
+                <w:szCs w:val="22"/>
+                <w:color w:val="000000"/>
+              </w:rPr>
+              <w:t xml:space="preserve">Urban</w:t>
+            </w:r>
+          </w:p>
+        </w:tc>
+        <w:tc>
+          <w:tcPr>
+            <w:tcBorders>
+              <w:bottom w:val="none" w:sz="0" w:space="0" w:color="000000"/>
+              <w:top w:val="none" w:sz="0" w:space="0" w:color="000000"/>
+              <w:left w:val="none" w:sz="0" w:space="0" w:color="000000"/>
+              <w:right w:val="none" w:sz="0" w:space="0" w:color="000000"/>
+            </w:tcBorders>
+            <w:shd w:val="clear" w:color="auto" w:fill="FFFFFF"/>
+            <w:tcMar>
+              <w:top w:w="0" w:type="dxa"/>
+              <w:bottom w:w="0" w:type="dxa"/>
+              <w:left w:w="0" w:type="dxa"/>
+              <w:right w:w="0" w:type="dxa"/>
+            </w:tcMar>
+            <w:vAlign w:val="center"/>
+          </w:tcPr>
+          <w:p>
+            <w:pPr>
+              <w:pStyle w:val="Normal"/>
+              <w:jc w:val="left"/>
+              <w:pBdr>
+                <w:bottom w:val="none" w:sz="0" w:space="0" w:color="000000"/>
+                <w:top w:val="none" w:sz="0" w:space="0" w:color="000000"/>
+                <w:left w:val="none" w:sz="0" w:space="0" w:color="000000"/>
+                <w:right w:val="none" w:sz="0" w:space="0" w:color="000000"/>
+              </w:pBdr>
+              <w:spacing w:after="100" w:before="100" w:line="240"/>
+              <w:ind w:left="100" w:right="100" w:firstLine="0" w:firstLineChars="0"/>
+            </w:pPr>
+            <w:r>
+              <w:rPr>
+                <w:rFonts w:ascii="Arial" w:hAnsi="Arial" w:eastAsia="Arial" w:cs="Arial"/>
+                <w:i w:val="false"/>
+                <w:b w:val="false"/>
+                <w:u w:val="none"/>
+                <w:sz w:val="22"/>
+                <w:szCs w:val="22"/>
+                <w:color w:val="000000"/>
+              </w:rPr>
+              <w:t xml:space="preserve">Urbanization Score</w:t>
+            </w:r>
+          </w:p>
+        </w:tc>
+        <w:tc>
+          <w:tcPr>
+            <w:tcBorders>
+              <w:bottom w:val="none" w:sz="0" w:space="0" w:color="000000"/>
+              <w:top w:val="none" w:sz="0" w:space="0" w:color="000000"/>
+              <w:left w:val="none" w:sz="0" w:space="0" w:color="000000"/>
+              <w:right w:val="none" w:sz="0" w:space="0" w:color="000000"/>
+            </w:tcBorders>
+            <w:shd w:val="clear" w:color="auto" w:fill="FFFFFF"/>
+            <w:tcMar>
+              <w:top w:w="0" w:type="dxa"/>
+              <w:bottom w:w="0" w:type="dxa"/>
+              <w:left w:w="0" w:type="dxa"/>
+              <w:right w:w="0" w:type="dxa"/>
+            </w:tcMar>
+            <w:vAlign w:val="center"/>
+          </w:tcPr>
+          <w:p>
+            <w:pPr>
+              <w:pStyle w:val="Normal"/>
+              <w:jc w:val="center"/>
+              <w:pBdr>
+                <w:bottom w:val="none" w:sz="0" w:space="0" w:color="000000"/>
+                <w:top w:val="none" w:sz="0" w:space="0" w:color="000000"/>
+                <w:left w:val="none" w:sz="0" w:space="0" w:color="000000"/>
+                <w:right w:val="none" w:sz="0" w:space="0" w:color="000000"/>
+              </w:pBdr>
+              <w:spacing w:after="100" w:before="100" w:line="240"/>
+              <w:ind w:left="100" w:right="100" w:firstLine="0" w:firstLineChars="0"/>
+            </w:pPr>
+            <w:r>
+              <w:rPr>
+                <w:rFonts w:ascii="Arial" w:hAnsi="Arial" w:eastAsia="Arial" w:cs="Arial"/>
+                <w:i w:val="false"/>
+                <w:b w:val="false"/>
+                <w:u w:val="none"/>
+                <w:sz w:val="22"/>
+                <w:szCs w:val="22"/>
+                <w:color w:val="000000"/>
+              </w:rPr>
+              <w:t xml:space="preserve">-0.527</w:t>
+            </w:r>
+          </w:p>
+        </w:tc>
+        <w:tc>
+          <w:tcPr>
+            <w:tcBorders>
+              <w:bottom w:val="none" w:sz="0" w:space="0" w:color="000000"/>
+              <w:top w:val="none" w:sz="0" w:space="0" w:color="000000"/>
+              <w:left w:val="none" w:sz="0" w:space="0" w:color="000000"/>
+              <w:right w:val="none" w:sz="0" w:space="0" w:color="000000"/>
+            </w:tcBorders>
+            <w:shd w:val="clear" w:color="auto" w:fill="FFFFFF"/>
+            <w:tcMar>
+              <w:top w:w="0" w:type="dxa"/>
+              <w:bottom w:w="0" w:type="dxa"/>
+              <w:left w:w="0" w:type="dxa"/>
+              <w:right w:w="0" w:type="dxa"/>
+            </w:tcMar>
+            <w:vAlign w:val="center"/>
+          </w:tcPr>
+          <w:p>
+            <w:pPr>
+              <w:pStyle w:val="Normal"/>
+              <w:jc w:val="center"/>
+              <w:pBdr>
+                <w:bottom w:val="none" w:sz="0" w:space="0" w:color="000000"/>
+                <w:top w:val="none" w:sz="0" w:space="0" w:color="000000"/>
+                <w:left w:val="none" w:sz="0" w:space="0" w:color="000000"/>
+                <w:right w:val="none" w:sz="0" w:space="0" w:color="000000"/>
+              </w:pBdr>
+              <w:spacing w:after="100" w:before="100" w:line="240"/>
+              <w:ind w:left="100" w:right="100" w:firstLine="0" w:firstLineChars="0"/>
+            </w:pPr>
+            <w:r>
+              <w:rPr>
+                <w:rFonts w:ascii="Arial" w:hAnsi="Arial" w:eastAsia="Arial" w:cs="Arial"/>
+                <w:i w:val="false"/>
+                <w:b w:val="false"/>
+                <w:u w:val="none"/>
+                <w:sz w:val="22"/>
+                <w:szCs w:val="22"/>
+                <w:color w:val="000000"/>
+              </w:rPr>
+              <w:t xml:space="preserve">-0.367</w:t>
+            </w:r>
+          </w:p>
+        </w:tc>
+      </w:tr>
+      <w:tr>
+        <w:trPr>
           <w:trHeight w:val="617" w:hRule="auto"/>
         </w:trPr>
-        body3
+        body4
+        <w:tc>
+          <w:tcPr>
+            <w:tcBorders>
+              <w:bottom w:val="none" w:sz="0" w:space="0" w:color="000000"/>
+              <w:top w:val="none" w:sz="0" w:space="0" w:color="000000"/>
+              <w:left w:val="none" w:sz="0" w:space="0" w:color="000000"/>
+              <w:right w:val="none" w:sz="0" w:space="0" w:color="000000"/>
+            </w:tcBorders>
+            <w:shd w:val="clear" w:color="auto" w:fill="FFFFFF"/>
+            <w:tcMar>
+              <w:top w:w="0" w:type="dxa"/>
+              <w:bottom w:w="0" w:type="dxa"/>
+              <w:left w:w="0" w:type="dxa"/>
+              <w:right w:w="0" w:type="dxa"/>
+            </w:tcMar>
+            <w:vAlign w:val="center"/>
+          </w:tcPr>
+          <w:p>
+            <w:pPr>
+              <w:pStyle w:val="Normal"/>
+              <w:jc w:val="left"/>
+              <w:pBdr>
+                <w:bottom w:val="none" w:sz="0" w:space="0" w:color="000000"/>
+                <w:top w:val="none" w:sz="0" w:space="0" w:color="000000"/>
+                <w:left w:val="none" w:sz="0" w:space="0" w:color="000000"/>
+                <w:right w:val="none" w:sz="0" w:space="0" w:color="000000"/>
+              </w:pBdr>
+              <w:spacing w:after="100" w:before="100" w:line="240"/>
+              <w:ind w:left="100" w:right="100" w:firstLine="0" w:firstLineChars="0"/>
+            </w:pPr>
+            <w:r>
+              <w:rPr>
+                <w:rFonts w:ascii="Arial" w:hAnsi="Arial" w:eastAsia="Arial" w:cs="Arial"/>
+                <w:i w:val="false"/>
+                <w:b w:val="false"/>
+                <w:u w:val="none"/>
+                <w:sz w:val="22"/>
+                <w:szCs w:val="22"/>
+                <w:color w:val="000000"/>
+              </w:rPr>
+              <w:t xml:space="preserve">Rural</w:t>
+            </w:r>
+          </w:p>
+        </w:tc>
+        <w:tc>
+          <w:tcPr>
+            <w:tcBorders>
+              <w:bottom w:val="none" w:sz="0" w:space="0" w:color="000000"/>
+              <w:top w:val="none" w:sz="0" w:space="0" w:color="000000"/>
+              <w:left w:val="none" w:sz="0" w:space="0" w:color="000000"/>
+              <w:right w:val="none" w:sz="0" w:space="0" w:color="000000"/>
+            </w:tcBorders>
+            <w:shd w:val="clear" w:color="auto" w:fill="FFFFFF"/>
+            <w:tcMar>
+              <w:top w:w="0" w:type="dxa"/>
+              <w:bottom w:w="0" w:type="dxa"/>
+              <w:left w:w="0" w:type="dxa"/>
+              <w:right w:w="0" w:type="dxa"/>
+            </w:tcMar>
+            <w:vAlign w:val="center"/>
+          </w:tcPr>
+          <w:p>
+            <w:pPr>
+              <w:pStyle w:val="Normal"/>
+              <w:jc w:val="left"/>
+              <w:pBdr>
+                <w:bottom w:val="none" w:sz="0" w:space="0" w:color="000000"/>
+                <w:top w:val="none" w:sz="0" w:space="0" w:color="000000"/>
+                <w:left w:val="none" w:sz="0" w:space="0" w:color="000000"/>
+                <w:right w:val="none" w:sz="0" w:space="0" w:color="000000"/>
+              </w:pBdr>
+              <w:spacing w:after="100" w:before="100" w:line="240"/>
+              <w:ind w:left="100" w:right="100" w:firstLine="0" w:firstLineChars="0"/>
+            </w:pPr>
+            <w:r>
+              <w:rPr>
+                <w:rFonts w:ascii="Arial" w:hAnsi="Arial" w:eastAsia="Arial" w:cs="Arial"/>
+                <w:i w:val="false"/>
+                <w:b w:val="false"/>
+                <w:u w:val="none"/>
+                <w:sz w:val="22"/>
+                <w:szCs w:val="22"/>
+                <w:color w:val="000000"/>
+              </w:rPr>
+              <w:t xml:space="preserve">Distance to City Center</w:t>
+            </w:r>
+          </w:p>
+        </w:tc>
+        <w:tc>
+          <w:tcPr>
+            <w:tcBorders>
+              <w:bottom w:val="none" w:sz="0" w:space="0" w:color="000000"/>
+              <w:top w:val="none" w:sz="0" w:space="0" w:color="000000"/>
+              <w:left w:val="none" w:sz="0" w:space="0" w:color="000000"/>
+              <w:right w:val="none" w:sz="0" w:space="0" w:color="000000"/>
+            </w:tcBorders>
+            <w:shd w:val="clear" w:color="auto" w:fill="FFFFFF"/>
+            <w:tcMar>
+              <w:top w:w="0" w:type="dxa"/>
+              <w:bottom w:w="0" w:type="dxa"/>
+              <w:left w:w="0" w:type="dxa"/>
+              <w:right w:w="0" w:type="dxa"/>
+            </w:tcMar>
+            <w:vAlign w:val="center"/>
+          </w:tcPr>
+          <w:p>
+            <w:pPr>
+              <w:pStyle w:val="Normal"/>
+              <w:jc w:val="center"/>
+              <w:pBdr>
+                <w:bottom w:val="none" w:sz="0" w:space="0" w:color="000000"/>
+                <w:top w:val="none" w:sz="0" w:space="0" w:color="000000"/>
+                <w:left w:val="none" w:sz="0" w:space="0" w:color="000000"/>
+                <w:right w:val="none" w:sz="0" w:space="0" w:color="000000"/>
+              </w:pBdr>
+              <w:spacing w:after="100" w:before="100" w:line="240"/>
+              <w:ind w:left="100" w:right="100" w:firstLine="0" w:firstLineChars="0"/>
+            </w:pPr>
+            <w:r>
+              <w:rPr>
+                <w:rFonts w:ascii="Arial" w:hAnsi="Arial" w:eastAsia="Arial" w:cs="Arial"/>
+                <w:i w:val="false"/>
+                <w:b w:val="false"/>
+                <w:u w:val="none"/>
+                <w:sz w:val="22"/>
+                <w:szCs w:val="22"/>
+                <w:color w:val="000000"/>
+              </w:rPr>
+              <w:t xml:space="preserve">-0.510</w:t>
+            </w:r>
+          </w:p>
+        </w:tc>
+        <w:tc>
+          <w:tcPr>
+            <w:tcBorders>
+              <w:bottom w:val="none" w:sz="0" w:space="0" w:color="000000"/>
+              <w:top w:val="none" w:sz="0" w:space="0" w:color="000000"/>
+              <w:left w:val="none" w:sz="0" w:space="0" w:color="000000"/>
+              <w:right w:val="none" w:sz="0" w:space="0" w:color="000000"/>
+            </w:tcBorders>
+            <w:shd w:val="clear" w:color="auto" w:fill="FFFFFF"/>
+            <w:tcMar>
+              <w:top w:w="0" w:type="dxa"/>
+              <w:bottom w:w="0" w:type="dxa"/>
+              <w:left w:w="0" w:type="dxa"/>
+              <w:right w:w="0" w:type="dxa"/>
+            </w:tcMar>
+            <w:vAlign w:val="center"/>
+          </w:tcPr>
+          <w:p>
+            <w:pPr>
+              <w:pStyle w:val="Normal"/>
+              <w:jc w:val="center"/>
+              <w:pBdr>
+                <w:bottom w:val="none" w:sz="0" w:space="0" w:color="000000"/>
+                <w:top w:val="none" w:sz="0" w:space="0" w:color="000000"/>
+                <w:left w:val="none" w:sz="0" w:space="0" w:color="000000"/>
+                <w:right w:val="none" w:sz="0" w:space="0" w:color="000000"/>
+              </w:pBdr>
+              <w:spacing w:after="100" w:before="100" w:line="240"/>
+              <w:ind w:left="100" w:right="100" w:firstLine="0" w:firstLineChars="0"/>
+            </w:pPr>
+            <w:r>
+              <w:rPr>
+                <w:rFonts w:ascii="Arial" w:hAnsi="Arial" w:eastAsia="Arial" w:cs="Arial"/>
+                <w:i w:val="false"/>
+                <w:b w:val="false"/>
+                <w:u w:val="none"/>
+                <w:sz w:val="22"/>
+                <w:szCs w:val="22"/>
+                <w:color w:val="000000"/>
+              </w:rPr>
+              <w:t xml:space="preserve">-0.363</w:t>
+            </w:r>
+          </w:p>
+        </w:tc>
+      </w:tr>
+      <w:tr>
+        <w:trPr>
+          <w:trHeight w:val="574" w:hRule="auto"/>
+        </w:trPr>
+        body5
         <w:tc>
           <w:tcPr>
             <w:tcBorders>
@@ -658,7 +1022,7 @@
                 <w:szCs w:val="22"/>
                 <w:color w:val="000000"/>
               </w:rPr>
-              <w:t xml:space="preserve">Distance to City Center</w:t>
+              <w:t xml:space="preserve">Urbanization Score</w:t>
             </w:r>
           </w:p>
         </w:tc>
@@ -702,7 +1066,7 @@
                 <w:szCs w:val="22"/>
                 <w:color w:val="000000"/>
               </w:rPr>
-              <w:t xml:space="preserve">-0.527</w:t>
+              <w:t xml:space="preserve">-0.529</w:t>
             </w:r>
           </w:p>
         </w:tc>
@@ -746,7 +1110,7 @@
                 <w:szCs w:val="22"/>
                 <w:color w:val="000000"/>
               </w:rPr>
-              <w:t xml:space="preserve">-0.367</w:t>
+              <w:t xml:space="preserve">-0.375</w:t>
             </w:r>
           </w:p>
         </w:tc>

</xml_diff>

<commit_message>
added Tajima's D p-values to table and made new table with stats comparing U vs R groups
</commit_message>
<xml_diff>
--- a/Figures_Tables/tajimas_d/taj_d_means.docx
+++ b/Figures_Tables/tajimas_d/taj_d_means.docx
@@ -19,8 +19,8 @@
       <w:tblGrid>
         <w:gridCol w:w="1047"/>
         <w:gridCol w:w="2673"/>
-        <w:gridCol w:w="2728"/>
-        <w:gridCol w:w="2545"/>
+        <w:gridCol w:w="1443"/>
+        <w:gridCol w:w="1090"/>
       </w:tblGrid>
       <w:tr>
         <w:trPr>
@@ -156,7 +156,7 @@
                 <w:szCs w:val="22"/>
                 <w:color w:val="000000"/>
               </w:rPr>
-              <w:t xml:space="preserve">Window = 1,000,000 bp</w:t>
+              <w:t xml:space="preserve">Tajima's D</w:t>
             </w:r>
           </w:p>
         </w:tc>
@@ -193,14 +193,14 @@
             <w:r>
               <w:rPr>
                 <w:rFonts w:ascii="Arial" w:hAnsi="Arial" w:eastAsia="Arial" w:cs="Arial"/>
-                <w:i w:val="false"/>
+                <w:i w:val="true"/>
                 <w:b w:val="false"/>
                 <w:u w:val="none"/>
                 <w:sz w:val="22"/>
                 <w:szCs w:val="22"/>
                 <w:color w:val="000000"/>
               </w:rPr>
-              <w:t xml:space="preserve">Window = 100,000 bp</w:t>
+              <w:t xml:space="preserve">p</w:t>
             </w:r>
           </w:p>
         </w:tc>
@@ -382,7 +382,7 @@
                 <w:szCs w:val="22"/>
                 <w:color w:val="000000"/>
               </w:rPr>
-              <w:t xml:space="preserve">-0.275</w:t>
+              <w:t xml:space="preserve">&lt;0.001</w:t>
             </w:r>
           </w:p>
         </w:tc>
@@ -564,7 +564,7 @@
                 <w:szCs w:val="22"/>
                 <w:color w:val="000000"/>
               </w:rPr>
-              <w:t xml:space="preserve">-0.360</w:t>
+              <w:t xml:space="preserve">&lt;0.001</w:t>
             </w:r>
           </w:p>
         </w:tc>
@@ -746,7 +746,7 @@
                 <w:szCs w:val="22"/>
                 <w:color w:val="000000"/>
               </w:rPr>
-              <w:t xml:space="preserve">-0.367</w:t>
+              <w:t xml:space="preserve">&lt;0.001</w:t>
             </w:r>
           </w:p>
         </w:tc>
@@ -928,7 +928,7 @@
                 <w:szCs w:val="22"/>
                 <w:color w:val="000000"/>
               </w:rPr>
-              <w:t xml:space="preserve">-0.363</w:t>
+              <w:t xml:space="preserve">&lt;0.001</w:t>
             </w:r>
           </w:p>
         </w:tc>
@@ -1110,7 +1110,7 @@
                 <w:szCs w:val="22"/>
                 <w:color w:val="000000"/>
               </w:rPr>
-              <w:t xml:space="preserve">-0.375</w:t>
+              <w:t xml:space="preserve">&lt;0.001</w:t>
             </w:r>
           </w:p>
         </w:tc>

</xml_diff>

<commit_message>
regenerated Tajimas D figures to be smaller; added stats for 100kbp windows
</commit_message>
<xml_diff>
--- a/Figures_Tables/tajimas_d/taj_d_means.docx
+++ b/Figures_Tables/tajimas_d/taj_d_means.docx
@@ -19,8 +19,10 @@
       <w:tblGrid>
         <w:gridCol w:w="1047"/>
         <w:gridCol w:w="2673"/>
-        <w:gridCol w:w="1443"/>
-        <w:gridCol w:w="1090"/>
+        <w:gridCol w:w="2257"/>
+        <w:gridCol w:w="2331"/>
+        <w:gridCol w:w="1426"/>
+        <w:gridCol w:w="1499"/>
       </w:tblGrid>
       <w:tr>
         <w:trPr>
@@ -156,7 +158,7 @@
                 <w:szCs w:val="22"/>
                 <w:color w:val="000000"/>
               </w:rPr>
-              <w:t xml:space="preserve">Tajima's D</w:t>
+              <w:t xml:space="preserve">TajD_window_1mil</w:t>
             </w:r>
           </w:p>
         </w:tc>
@@ -193,14 +195,102 @@
             <w:r>
               <w:rPr>
                 <w:rFonts w:ascii="Arial" w:hAnsi="Arial" w:eastAsia="Arial" w:cs="Arial"/>
-                <w:i w:val="true"/>
-                <w:b w:val="false"/>
-                <w:u w:val="none"/>
-                <w:sz w:val="22"/>
-                <w:szCs w:val="22"/>
-                <w:color w:val="000000"/>
-              </w:rPr>
-              <w:t xml:space="preserve">p</w:t>
+                <w:i w:val="false"/>
+                <w:b w:val="false"/>
+                <w:u w:val="none"/>
+                <w:sz w:val="22"/>
+                <w:szCs w:val="22"/>
+                <w:color w:val="000000"/>
+              </w:rPr>
+              <w:t xml:space="preserve">TajD_window_100k</w:t>
+            </w:r>
+          </w:p>
+        </w:tc>
+        <w:tc>
+          <w:tcPr>
+            <w:tcBorders>
+              <w:bottom w:val="single" w:sz="12" w:space="0" w:color="666666"/>
+              <w:top w:val="single" w:sz="12" w:space="0" w:color="666666"/>
+              <w:left w:val="none" w:sz="0" w:space="0" w:color="000000"/>
+              <w:right w:val="none" w:sz="0" w:space="0" w:color="000000"/>
+            </w:tcBorders>
+            <w:shd w:val="clear" w:color="auto" w:fill="FFFFFF"/>
+            <w:tcMar>
+              <w:top w:w="0" w:type="dxa"/>
+              <w:bottom w:w="0" w:type="dxa"/>
+              <w:left w:w="0" w:type="dxa"/>
+              <w:right w:w="0" w:type="dxa"/>
+            </w:tcMar>
+            <w:vAlign w:val="center"/>
+          </w:tcPr>
+          <w:p>
+            <w:pPr>
+              <w:pStyle w:val="Normal"/>
+              <w:jc w:val="center"/>
+              <w:pBdr>
+                <w:bottom w:val="none" w:sz="0" w:space="0" w:color="000000"/>
+                <w:top w:val="none" w:sz="0" w:space="0" w:color="000000"/>
+                <w:left w:val="none" w:sz="0" w:space="0" w:color="000000"/>
+                <w:right w:val="none" w:sz="0" w:space="0" w:color="000000"/>
+              </w:pBdr>
+              <w:spacing w:after="100" w:before="100" w:line="240"/>
+              <w:ind w:left="100" w:right="100" w:firstLine="0" w:firstLineChars="0"/>
+            </w:pPr>
+            <w:r>
+              <w:rPr>
+                <w:rFonts w:ascii="Arial" w:hAnsi="Arial" w:eastAsia="Arial" w:cs="Arial"/>
+                <w:i w:val="false"/>
+                <w:b w:val="false"/>
+                <w:u w:val="none"/>
+                <w:sz w:val="22"/>
+                <w:szCs w:val="22"/>
+                <w:color w:val="000000"/>
+              </w:rPr>
+              <w:t xml:space="preserve">p_1mil_bp</w:t>
+            </w:r>
+          </w:p>
+        </w:tc>
+        <w:tc>
+          <w:tcPr>
+            <w:tcBorders>
+              <w:bottom w:val="single" w:sz="12" w:space="0" w:color="666666"/>
+              <w:top w:val="single" w:sz="12" w:space="0" w:color="666666"/>
+              <w:left w:val="none" w:sz="0" w:space="0" w:color="000000"/>
+              <w:right w:val="none" w:sz="0" w:space="0" w:color="000000"/>
+            </w:tcBorders>
+            <w:shd w:val="clear" w:color="auto" w:fill="FFFFFF"/>
+            <w:tcMar>
+              <w:top w:w="0" w:type="dxa"/>
+              <w:bottom w:w="0" w:type="dxa"/>
+              <w:left w:w="0" w:type="dxa"/>
+              <w:right w:w="0" w:type="dxa"/>
+            </w:tcMar>
+            <w:vAlign w:val="center"/>
+          </w:tcPr>
+          <w:p>
+            <w:pPr>
+              <w:pStyle w:val="Normal"/>
+              <w:jc w:val="center"/>
+              <w:pBdr>
+                <w:bottom w:val="none" w:sz="0" w:space="0" w:color="000000"/>
+                <w:top w:val="none" w:sz="0" w:space="0" w:color="000000"/>
+                <w:left w:val="none" w:sz="0" w:space="0" w:color="000000"/>
+                <w:right w:val="none" w:sz="0" w:space="0" w:color="000000"/>
+              </w:pBdr>
+              <w:spacing w:after="100" w:before="100" w:line="240"/>
+              <w:ind w:left="100" w:right="100" w:firstLine="0" w:firstLineChars="0"/>
+            </w:pPr>
+            <w:r>
+              <w:rPr>
+                <w:rFonts w:ascii="Arial" w:hAnsi="Arial" w:eastAsia="Arial" w:cs="Arial"/>
+                <w:i w:val="false"/>
+                <w:b w:val="false"/>
+                <w:u w:val="none"/>
+                <w:sz w:val="22"/>
+                <w:szCs w:val="22"/>
+                <w:color w:val="000000"/>
+              </w:rPr>
+              <w:t xml:space="preserve">p_100k_bp</w:t>
             </w:r>
           </w:p>
         </w:tc>
@@ -382,6 +472,94 @@
                 <w:szCs w:val="22"/>
                 <w:color w:val="000000"/>
               </w:rPr>
+              <w:t xml:space="preserve">-0.275</w:t>
+            </w:r>
+          </w:p>
+        </w:tc>
+        <w:tc>
+          <w:tcPr>
+            <w:tcBorders>
+              <w:bottom w:val="none" w:sz="0" w:space="0" w:color="000000"/>
+              <w:top w:val="single" w:sz="12" w:space="0" w:color="666666"/>
+              <w:left w:val="none" w:sz="0" w:space="0" w:color="000000"/>
+              <w:right w:val="none" w:sz="0" w:space="0" w:color="000000"/>
+            </w:tcBorders>
+            <w:shd w:val="clear" w:color="auto" w:fill="FFFFFF"/>
+            <w:tcMar>
+              <w:top w:w="0" w:type="dxa"/>
+              <w:bottom w:w="0" w:type="dxa"/>
+              <w:left w:w="0" w:type="dxa"/>
+              <w:right w:w="0" w:type="dxa"/>
+            </w:tcMar>
+            <w:vAlign w:val="center"/>
+          </w:tcPr>
+          <w:p>
+            <w:pPr>
+              <w:pStyle w:val="Normal"/>
+              <w:jc w:val="center"/>
+              <w:pBdr>
+                <w:bottom w:val="none" w:sz="0" w:space="0" w:color="000000"/>
+                <w:top w:val="none" w:sz="0" w:space="0" w:color="000000"/>
+                <w:left w:val="none" w:sz="0" w:space="0" w:color="000000"/>
+                <w:right w:val="none" w:sz="0" w:space="0" w:color="000000"/>
+              </w:pBdr>
+              <w:spacing w:after="100" w:before="100" w:line="240"/>
+              <w:ind w:left="100" w:right="100" w:firstLine="0" w:firstLineChars="0"/>
+            </w:pPr>
+            <w:r>
+              <w:rPr>
+                <w:rFonts w:ascii="Arial" w:hAnsi="Arial" w:eastAsia="Arial" w:cs="Arial"/>
+                <w:i w:val="false"/>
+                <w:b w:val="false"/>
+                <w:u w:val="none"/>
+                <w:sz w:val="22"/>
+                <w:szCs w:val="22"/>
+                <w:color w:val="000000"/>
+              </w:rPr>
+              <w:t xml:space="preserve">&lt;0.001</w:t>
+            </w:r>
+          </w:p>
+        </w:tc>
+        <w:tc>
+          <w:tcPr>
+            <w:tcBorders>
+              <w:bottom w:val="none" w:sz="0" w:space="0" w:color="000000"/>
+              <w:top w:val="single" w:sz="12" w:space="0" w:color="666666"/>
+              <w:left w:val="none" w:sz="0" w:space="0" w:color="000000"/>
+              <w:right w:val="none" w:sz="0" w:space="0" w:color="000000"/>
+            </w:tcBorders>
+            <w:shd w:val="clear" w:color="auto" w:fill="FFFFFF"/>
+            <w:tcMar>
+              <w:top w:w="0" w:type="dxa"/>
+              <w:bottom w:w="0" w:type="dxa"/>
+              <w:left w:w="0" w:type="dxa"/>
+              <w:right w:w="0" w:type="dxa"/>
+            </w:tcMar>
+            <w:vAlign w:val="center"/>
+          </w:tcPr>
+          <w:p>
+            <w:pPr>
+              <w:pStyle w:val="Normal"/>
+              <w:jc w:val="center"/>
+              <w:pBdr>
+                <w:bottom w:val="none" w:sz="0" w:space="0" w:color="000000"/>
+                <w:top w:val="none" w:sz="0" w:space="0" w:color="000000"/>
+                <w:left w:val="none" w:sz="0" w:space="0" w:color="000000"/>
+                <w:right w:val="none" w:sz="0" w:space="0" w:color="000000"/>
+              </w:pBdr>
+              <w:spacing w:after="100" w:before="100" w:line="240"/>
+              <w:ind w:left="100" w:right="100" w:firstLine="0" w:firstLineChars="0"/>
+            </w:pPr>
+            <w:r>
+              <w:rPr>
+                <w:rFonts w:ascii="Arial" w:hAnsi="Arial" w:eastAsia="Arial" w:cs="Arial"/>
+                <w:i w:val="false"/>
+                <w:b w:val="false"/>
+                <w:u w:val="none"/>
+                <w:sz w:val="22"/>
+                <w:szCs w:val="22"/>
+                <w:color w:val="000000"/>
+              </w:rPr>
               <w:t xml:space="preserve">&lt;0.001</w:t>
             </w:r>
           </w:p>
@@ -564,6 +742,94 @@
                 <w:szCs w:val="22"/>
                 <w:color w:val="000000"/>
               </w:rPr>
+              <w:t xml:space="preserve">-0.360</w:t>
+            </w:r>
+          </w:p>
+        </w:tc>
+        <w:tc>
+          <w:tcPr>
+            <w:tcBorders>
+              <w:bottom w:val="none" w:sz="0" w:space="0" w:color="000000"/>
+              <w:top w:val="none" w:sz="0" w:space="0" w:color="000000"/>
+              <w:left w:val="none" w:sz="0" w:space="0" w:color="000000"/>
+              <w:right w:val="none" w:sz="0" w:space="0" w:color="000000"/>
+            </w:tcBorders>
+            <w:shd w:val="clear" w:color="auto" w:fill="FFFFFF"/>
+            <w:tcMar>
+              <w:top w:w="0" w:type="dxa"/>
+              <w:bottom w:w="0" w:type="dxa"/>
+              <w:left w:w="0" w:type="dxa"/>
+              <w:right w:w="0" w:type="dxa"/>
+            </w:tcMar>
+            <w:vAlign w:val="center"/>
+          </w:tcPr>
+          <w:p>
+            <w:pPr>
+              <w:pStyle w:val="Normal"/>
+              <w:jc w:val="center"/>
+              <w:pBdr>
+                <w:bottom w:val="none" w:sz="0" w:space="0" w:color="000000"/>
+                <w:top w:val="none" w:sz="0" w:space="0" w:color="000000"/>
+                <w:left w:val="none" w:sz="0" w:space="0" w:color="000000"/>
+                <w:right w:val="none" w:sz="0" w:space="0" w:color="000000"/>
+              </w:pBdr>
+              <w:spacing w:after="100" w:before="100" w:line="240"/>
+              <w:ind w:left="100" w:right="100" w:firstLine="0" w:firstLineChars="0"/>
+            </w:pPr>
+            <w:r>
+              <w:rPr>
+                <w:rFonts w:ascii="Arial" w:hAnsi="Arial" w:eastAsia="Arial" w:cs="Arial"/>
+                <w:i w:val="false"/>
+                <w:b w:val="false"/>
+                <w:u w:val="none"/>
+                <w:sz w:val="22"/>
+                <w:szCs w:val="22"/>
+                <w:color w:val="000000"/>
+              </w:rPr>
+              <w:t xml:space="preserve">&lt;0.001</w:t>
+            </w:r>
+          </w:p>
+        </w:tc>
+        <w:tc>
+          <w:tcPr>
+            <w:tcBorders>
+              <w:bottom w:val="none" w:sz="0" w:space="0" w:color="000000"/>
+              <w:top w:val="none" w:sz="0" w:space="0" w:color="000000"/>
+              <w:left w:val="none" w:sz="0" w:space="0" w:color="000000"/>
+              <w:right w:val="none" w:sz="0" w:space="0" w:color="000000"/>
+            </w:tcBorders>
+            <w:shd w:val="clear" w:color="auto" w:fill="FFFFFF"/>
+            <w:tcMar>
+              <w:top w:w="0" w:type="dxa"/>
+              <w:bottom w:w="0" w:type="dxa"/>
+              <w:left w:w="0" w:type="dxa"/>
+              <w:right w:w="0" w:type="dxa"/>
+            </w:tcMar>
+            <w:vAlign w:val="center"/>
+          </w:tcPr>
+          <w:p>
+            <w:pPr>
+              <w:pStyle w:val="Normal"/>
+              <w:jc w:val="center"/>
+              <w:pBdr>
+                <w:bottom w:val="none" w:sz="0" w:space="0" w:color="000000"/>
+                <w:top w:val="none" w:sz="0" w:space="0" w:color="000000"/>
+                <w:left w:val="none" w:sz="0" w:space="0" w:color="000000"/>
+                <w:right w:val="none" w:sz="0" w:space="0" w:color="000000"/>
+              </w:pBdr>
+              <w:spacing w:after="100" w:before="100" w:line="240"/>
+              <w:ind w:left="100" w:right="100" w:firstLine="0" w:firstLineChars="0"/>
+            </w:pPr>
+            <w:r>
+              <w:rPr>
+                <w:rFonts w:ascii="Arial" w:hAnsi="Arial" w:eastAsia="Arial" w:cs="Arial"/>
+                <w:i w:val="false"/>
+                <w:b w:val="false"/>
+                <w:u w:val="none"/>
+                <w:sz w:val="22"/>
+                <w:szCs w:val="22"/>
+                <w:color w:val="000000"/>
+              </w:rPr>
               <w:t xml:space="preserve">&lt;0.001</w:t>
             </w:r>
           </w:p>
@@ -746,6 +1012,94 @@
                 <w:szCs w:val="22"/>
                 <w:color w:val="000000"/>
               </w:rPr>
+              <w:t xml:space="preserve">-0.367</w:t>
+            </w:r>
+          </w:p>
+        </w:tc>
+        <w:tc>
+          <w:tcPr>
+            <w:tcBorders>
+              <w:bottom w:val="none" w:sz="0" w:space="0" w:color="000000"/>
+              <w:top w:val="none" w:sz="0" w:space="0" w:color="000000"/>
+              <w:left w:val="none" w:sz="0" w:space="0" w:color="000000"/>
+              <w:right w:val="none" w:sz="0" w:space="0" w:color="000000"/>
+            </w:tcBorders>
+            <w:shd w:val="clear" w:color="auto" w:fill="FFFFFF"/>
+            <w:tcMar>
+              <w:top w:w="0" w:type="dxa"/>
+              <w:bottom w:w="0" w:type="dxa"/>
+              <w:left w:w="0" w:type="dxa"/>
+              <w:right w:w="0" w:type="dxa"/>
+            </w:tcMar>
+            <w:vAlign w:val="center"/>
+          </w:tcPr>
+          <w:p>
+            <w:pPr>
+              <w:pStyle w:val="Normal"/>
+              <w:jc w:val="center"/>
+              <w:pBdr>
+                <w:bottom w:val="none" w:sz="0" w:space="0" w:color="000000"/>
+                <w:top w:val="none" w:sz="0" w:space="0" w:color="000000"/>
+                <w:left w:val="none" w:sz="0" w:space="0" w:color="000000"/>
+                <w:right w:val="none" w:sz="0" w:space="0" w:color="000000"/>
+              </w:pBdr>
+              <w:spacing w:after="100" w:before="100" w:line="240"/>
+              <w:ind w:left="100" w:right="100" w:firstLine="0" w:firstLineChars="0"/>
+            </w:pPr>
+            <w:r>
+              <w:rPr>
+                <w:rFonts w:ascii="Arial" w:hAnsi="Arial" w:eastAsia="Arial" w:cs="Arial"/>
+                <w:i w:val="false"/>
+                <w:b w:val="false"/>
+                <w:u w:val="none"/>
+                <w:sz w:val="22"/>
+                <w:szCs w:val="22"/>
+                <w:color w:val="000000"/>
+              </w:rPr>
+              <w:t xml:space="preserve">&lt;0.001</w:t>
+            </w:r>
+          </w:p>
+        </w:tc>
+        <w:tc>
+          <w:tcPr>
+            <w:tcBorders>
+              <w:bottom w:val="none" w:sz="0" w:space="0" w:color="000000"/>
+              <w:top w:val="none" w:sz="0" w:space="0" w:color="000000"/>
+              <w:left w:val="none" w:sz="0" w:space="0" w:color="000000"/>
+              <w:right w:val="none" w:sz="0" w:space="0" w:color="000000"/>
+            </w:tcBorders>
+            <w:shd w:val="clear" w:color="auto" w:fill="FFFFFF"/>
+            <w:tcMar>
+              <w:top w:w="0" w:type="dxa"/>
+              <w:bottom w:w="0" w:type="dxa"/>
+              <w:left w:w="0" w:type="dxa"/>
+              <w:right w:w="0" w:type="dxa"/>
+            </w:tcMar>
+            <w:vAlign w:val="center"/>
+          </w:tcPr>
+          <w:p>
+            <w:pPr>
+              <w:pStyle w:val="Normal"/>
+              <w:jc w:val="center"/>
+              <w:pBdr>
+                <w:bottom w:val="none" w:sz="0" w:space="0" w:color="000000"/>
+                <w:top w:val="none" w:sz="0" w:space="0" w:color="000000"/>
+                <w:left w:val="none" w:sz="0" w:space="0" w:color="000000"/>
+                <w:right w:val="none" w:sz="0" w:space="0" w:color="000000"/>
+              </w:pBdr>
+              <w:spacing w:after="100" w:before="100" w:line="240"/>
+              <w:ind w:left="100" w:right="100" w:firstLine="0" w:firstLineChars="0"/>
+            </w:pPr>
+            <w:r>
+              <w:rPr>
+                <w:rFonts w:ascii="Arial" w:hAnsi="Arial" w:eastAsia="Arial" w:cs="Arial"/>
+                <w:i w:val="false"/>
+                <w:b w:val="false"/>
+                <w:u w:val="none"/>
+                <w:sz w:val="22"/>
+                <w:szCs w:val="22"/>
+                <w:color w:val="000000"/>
+              </w:rPr>
               <w:t xml:space="preserve">&lt;0.001</w:t>
             </w:r>
           </w:p>
@@ -928,6 +1282,94 @@
                 <w:szCs w:val="22"/>
                 <w:color w:val="000000"/>
               </w:rPr>
+              <w:t xml:space="preserve">-0.363</w:t>
+            </w:r>
+          </w:p>
+        </w:tc>
+        <w:tc>
+          <w:tcPr>
+            <w:tcBorders>
+              <w:bottom w:val="none" w:sz="0" w:space="0" w:color="000000"/>
+              <w:top w:val="none" w:sz="0" w:space="0" w:color="000000"/>
+              <w:left w:val="none" w:sz="0" w:space="0" w:color="000000"/>
+              <w:right w:val="none" w:sz="0" w:space="0" w:color="000000"/>
+            </w:tcBorders>
+            <w:shd w:val="clear" w:color="auto" w:fill="FFFFFF"/>
+            <w:tcMar>
+              <w:top w:w="0" w:type="dxa"/>
+              <w:bottom w:w="0" w:type="dxa"/>
+              <w:left w:w="0" w:type="dxa"/>
+              <w:right w:w="0" w:type="dxa"/>
+            </w:tcMar>
+            <w:vAlign w:val="center"/>
+          </w:tcPr>
+          <w:p>
+            <w:pPr>
+              <w:pStyle w:val="Normal"/>
+              <w:jc w:val="center"/>
+              <w:pBdr>
+                <w:bottom w:val="none" w:sz="0" w:space="0" w:color="000000"/>
+                <w:top w:val="none" w:sz="0" w:space="0" w:color="000000"/>
+                <w:left w:val="none" w:sz="0" w:space="0" w:color="000000"/>
+                <w:right w:val="none" w:sz="0" w:space="0" w:color="000000"/>
+              </w:pBdr>
+              <w:spacing w:after="100" w:before="100" w:line="240"/>
+              <w:ind w:left="100" w:right="100" w:firstLine="0" w:firstLineChars="0"/>
+            </w:pPr>
+            <w:r>
+              <w:rPr>
+                <w:rFonts w:ascii="Arial" w:hAnsi="Arial" w:eastAsia="Arial" w:cs="Arial"/>
+                <w:i w:val="false"/>
+                <w:b w:val="false"/>
+                <w:u w:val="none"/>
+                <w:sz w:val="22"/>
+                <w:szCs w:val="22"/>
+                <w:color w:val="000000"/>
+              </w:rPr>
+              <w:t xml:space="preserve">&lt;0.001</w:t>
+            </w:r>
+          </w:p>
+        </w:tc>
+        <w:tc>
+          <w:tcPr>
+            <w:tcBorders>
+              <w:bottom w:val="none" w:sz="0" w:space="0" w:color="000000"/>
+              <w:top w:val="none" w:sz="0" w:space="0" w:color="000000"/>
+              <w:left w:val="none" w:sz="0" w:space="0" w:color="000000"/>
+              <w:right w:val="none" w:sz="0" w:space="0" w:color="000000"/>
+            </w:tcBorders>
+            <w:shd w:val="clear" w:color="auto" w:fill="FFFFFF"/>
+            <w:tcMar>
+              <w:top w:w="0" w:type="dxa"/>
+              <w:bottom w:w="0" w:type="dxa"/>
+              <w:left w:w="0" w:type="dxa"/>
+              <w:right w:w="0" w:type="dxa"/>
+            </w:tcMar>
+            <w:vAlign w:val="center"/>
+          </w:tcPr>
+          <w:p>
+            <w:pPr>
+              <w:pStyle w:val="Normal"/>
+              <w:jc w:val="center"/>
+              <w:pBdr>
+                <w:bottom w:val="none" w:sz="0" w:space="0" w:color="000000"/>
+                <w:top w:val="none" w:sz="0" w:space="0" w:color="000000"/>
+                <w:left w:val="none" w:sz="0" w:space="0" w:color="000000"/>
+                <w:right w:val="none" w:sz="0" w:space="0" w:color="000000"/>
+              </w:pBdr>
+              <w:spacing w:after="100" w:before="100" w:line="240"/>
+              <w:ind w:left="100" w:right="100" w:firstLine="0" w:firstLineChars="0"/>
+            </w:pPr>
+            <w:r>
+              <w:rPr>
+                <w:rFonts w:ascii="Arial" w:hAnsi="Arial" w:eastAsia="Arial" w:cs="Arial"/>
+                <w:i w:val="false"/>
+                <w:b w:val="false"/>
+                <w:u w:val="none"/>
+                <w:sz w:val="22"/>
+                <w:szCs w:val="22"/>
+                <w:color w:val="000000"/>
+              </w:rPr>
               <w:t xml:space="preserve">&lt;0.001</w:t>
             </w:r>
           </w:p>
@@ -1067,6 +1509,94 @@
                 <w:color w:val="000000"/>
               </w:rPr>
               <w:t xml:space="preserve">-0.529</w:t>
+            </w:r>
+          </w:p>
+        </w:tc>
+        <w:tc>
+          <w:tcPr>
+            <w:tcBorders>
+              <w:bottom w:val="single" w:sz="12" w:space="0" w:color="666666"/>
+              <w:top w:val="none" w:sz="0" w:space="0" w:color="000000"/>
+              <w:left w:val="none" w:sz="0" w:space="0" w:color="000000"/>
+              <w:right w:val="none" w:sz="0" w:space="0" w:color="000000"/>
+            </w:tcBorders>
+            <w:shd w:val="clear" w:color="auto" w:fill="FFFFFF"/>
+            <w:tcMar>
+              <w:top w:w="0" w:type="dxa"/>
+              <w:bottom w:w="0" w:type="dxa"/>
+              <w:left w:w="0" w:type="dxa"/>
+              <w:right w:w="0" w:type="dxa"/>
+            </w:tcMar>
+            <w:vAlign w:val="center"/>
+          </w:tcPr>
+          <w:p>
+            <w:pPr>
+              <w:pStyle w:val="Normal"/>
+              <w:jc w:val="center"/>
+              <w:pBdr>
+                <w:bottom w:val="none" w:sz="0" w:space="0" w:color="000000"/>
+                <w:top w:val="none" w:sz="0" w:space="0" w:color="000000"/>
+                <w:left w:val="none" w:sz="0" w:space="0" w:color="000000"/>
+                <w:right w:val="none" w:sz="0" w:space="0" w:color="000000"/>
+              </w:pBdr>
+              <w:spacing w:after="100" w:before="100" w:line="240"/>
+              <w:ind w:left="100" w:right="100" w:firstLine="0" w:firstLineChars="0"/>
+            </w:pPr>
+            <w:r>
+              <w:rPr>
+                <w:rFonts w:ascii="Arial" w:hAnsi="Arial" w:eastAsia="Arial" w:cs="Arial"/>
+                <w:i w:val="false"/>
+                <w:b w:val="false"/>
+                <w:u w:val="none"/>
+                <w:sz w:val="22"/>
+                <w:szCs w:val="22"/>
+                <w:color w:val="000000"/>
+              </w:rPr>
+              <w:t xml:space="preserve">-0.375</w:t>
+            </w:r>
+          </w:p>
+        </w:tc>
+        <w:tc>
+          <w:tcPr>
+            <w:tcBorders>
+              <w:bottom w:val="single" w:sz="12" w:space="0" w:color="666666"/>
+              <w:top w:val="none" w:sz="0" w:space="0" w:color="000000"/>
+              <w:left w:val="none" w:sz="0" w:space="0" w:color="000000"/>
+              <w:right w:val="none" w:sz="0" w:space="0" w:color="000000"/>
+            </w:tcBorders>
+            <w:shd w:val="clear" w:color="auto" w:fill="FFFFFF"/>
+            <w:tcMar>
+              <w:top w:w="0" w:type="dxa"/>
+              <w:bottom w:w="0" w:type="dxa"/>
+              <w:left w:w="0" w:type="dxa"/>
+              <w:right w:w="0" w:type="dxa"/>
+            </w:tcMar>
+            <w:vAlign w:val="center"/>
+          </w:tcPr>
+          <w:p>
+            <w:pPr>
+              <w:pStyle w:val="Normal"/>
+              <w:jc w:val="center"/>
+              <w:pBdr>
+                <w:bottom w:val="none" w:sz="0" w:space="0" w:color="000000"/>
+                <w:top w:val="none" w:sz="0" w:space="0" w:color="000000"/>
+                <w:left w:val="none" w:sz="0" w:space="0" w:color="000000"/>
+                <w:right w:val="none" w:sz="0" w:space="0" w:color="000000"/>
+              </w:pBdr>
+              <w:spacing w:after="100" w:before="100" w:line="240"/>
+              <w:ind w:left="100" w:right="100" w:firstLine="0" w:firstLineChars="0"/>
+            </w:pPr>
+            <w:r>
+              <w:rPr>
+                <w:rFonts w:ascii="Arial" w:hAnsi="Arial" w:eastAsia="Arial" w:cs="Arial"/>
+                <w:i w:val="false"/>
+                <w:b w:val="false"/>
+                <w:u w:val="none"/>
+                <w:sz w:val="22"/>
+                <w:szCs w:val="22"/>
+                <w:color w:val="000000"/>
+              </w:rPr>
+              <w:t xml:space="preserve">&lt;0.001</w:t>
             </w:r>
           </w:p>
         </w:tc>

</xml_diff>